<commit_message>
final update i hope
</commit_message>
<xml_diff>
--- a/reflections.docx
+++ b/reflections.docx
@@ -103,6 +103,70 @@
         </w:rPr>
         <w:t xml:space="preserve">Another thing that was a bit challenging was designing the webpage. </w:t>
       </w:r>
+      <w:r>
+        <w:rPr>
+          <w:rFonts w:ascii="Source Sans Pro" w:hAnsi="Source Sans Pro"/>
+          <w:sz w:val="20"/>
+          <w:szCs w:val="20"/>
+        </w:rPr>
+        <w:t>CSS</w:t>
+      </w:r>
+      <w:r>
+        <w:rPr>
+          <w:rFonts w:ascii="Source Sans Pro" w:hAnsi="Source Sans Pro"/>
+          <w:sz w:val="20"/>
+          <w:szCs w:val="20"/>
+        </w:rPr>
+        <w:t xml:space="preserve"> </w:t>
+      </w:r>
+      <w:r>
+        <w:rPr>
+          <w:rFonts w:ascii="Source Sans Pro" w:hAnsi="Source Sans Pro"/>
+          <w:sz w:val="20"/>
+          <w:szCs w:val="20"/>
+        </w:rPr>
+        <w:t xml:space="preserve">is kind of hard and I decided to write all the stuff myself and not use bootstrap for this webpage so I can learn. I did learn the ways to do many of the designs via online guides and stack overflow, notably the emergence of the background image when the mouse goes idle for more than 5 </w:t>
+      </w:r>
+      <w:r>
+        <w:rPr>
+          <w:rFonts w:ascii="Source Sans Pro" w:hAnsi="Source Sans Pro"/>
+          <w:sz w:val="20"/>
+          <w:szCs w:val="20"/>
+        </w:rPr>
+        <w:t>seconds and</w:t>
+      </w:r>
+      <w:r>
+        <w:rPr>
+          <w:rFonts w:ascii="Source Sans Pro" w:hAnsi="Source Sans Pro"/>
+          <w:sz w:val="20"/>
+          <w:szCs w:val="20"/>
+        </w:rPr>
+        <w:t xml:space="preserve"> changing back when it moved </w:t>
+      </w:r>
+      <w:r>
+        <w:rPr>
+          <w:rFonts w:ascii="Source Sans Pro" w:hAnsi="Source Sans Pro"/>
+          <w:sz w:val="20"/>
+          <w:szCs w:val="20"/>
+        </w:rPr>
+        <w:t>again.</w:t>
+      </w:r>
+      <w:r>
+        <w:rPr>
+          <w:rFonts w:ascii="Source Sans Pro" w:hAnsi="Source Sans Pro"/>
+          <w:sz w:val="20"/>
+          <w:szCs w:val="20"/>
+        </w:rPr>
+        <w:t xml:space="preserve"> </w:t>
+      </w:r>
+      <w:r>
+        <w:rPr>
+          <w:rFonts w:ascii="Source Sans Pro" w:hAnsi="Source Sans Pro"/>
+          <w:sz w:val="20"/>
+          <w:szCs w:val="20"/>
+        </w:rPr>
+        <w:t xml:space="preserve">Another cool thing is the adding and removal of tags. I think that the way I removed the tags was rather clean and satisfying. I also learnt </w:t>
+      </w:r>
       <w:proofErr w:type="spellStart"/>
       <w:r>
         <w:rPr>
@@ -110,7 +174,7 @@
           <w:sz w:val="20"/>
           <w:szCs w:val="20"/>
         </w:rPr>
-        <w:t>Css</w:t>
+        <w:t>abit</w:t>
       </w:r>
       <w:proofErr w:type="spellEnd"/>
       <w:r>
@@ -119,7 +183,139 @@
           <w:sz w:val="20"/>
           <w:szCs w:val="20"/>
         </w:rPr>
-        <w:t xml:space="preserve"> is kind of hard and I decided to write all the stuff myself and not use bootstrap for this webpage so I can learn. I did learn the ways to do many of the designs via online guides and stack overflow, notably the emergence of the background image when the mouse goes idle for more than 5 seconds, and changing back when it moved again . </w:t>
+        <w:t xml:space="preserve"> about using </w:t>
+      </w:r>
+      <w:proofErr w:type="spellStart"/>
+      <w:r>
+        <w:rPr>
+          <w:rFonts w:ascii="Source Sans Pro" w:hAnsi="Source Sans Pro"/>
+          <w:sz w:val="20"/>
+          <w:szCs w:val="20"/>
+        </w:rPr>
+        <w:t>javascript</w:t>
+      </w:r>
+      <w:proofErr w:type="spellEnd"/>
+      <w:r>
+        <w:rPr>
+          <w:rFonts w:ascii="Source Sans Pro" w:hAnsi="Source Sans Pro"/>
+          <w:sz w:val="20"/>
+          <w:szCs w:val="20"/>
+        </w:rPr>
+        <w:t xml:space="preserve"> in the process.</w:t>
+      </w:r>
+      <w:r>
+        <w:rPr>
+          <w:rFonts w:ascii="Source Sans Pro" w:hAnsi="Source Sans Pro"/>
+          <w:sz w:val="20"/>
+          <w:szCs w:val="20"/>
+        </w:rPr>
+        <w:t xml:space="preserve"> </w:t>
+      </w:r>
+      <w:r>
+        <w:rPr>
+          <w:rFonts w:ascii="Source Sans Pro" w:hAnsi="Source Sans Pro" w:hint="eastAsia"/>
+          <w:sz w:val="20"/>
+          <w:szCs w:val="20"/>
+        </w:rPr>
+        <w:t>I</w:t>
+      </w:r>
+      <w:r>
+        <w:rPr>
+          <w:rFonts w:ascii="Source Sans Pro" w:hAnsi="Source Sans Pro"/>
+          <w:sz w:val="20"/>
+          <w:szCs w:val="20"/>
+        </w:rPr>
+        <w:t xml:space="preserve"> think most of the time, I learnt new things via googling for the thing and getting the result on </w:t>
+      </w:r>
+      <w:proofErr w:type="spellStart"/>
+      <w:r>
+        <w:rPr>
+          <w:rFonts w:ascii="Source Sans Pro" w:hAnsi="Source Sans Pro"/>
+          <w:sz w:val="20"/>
+          <w:szCs w:val="20"/>
+        </w:rPr>
+        <w:t>stackoverflow</w:t>
+      </w:r>
+      <w:proofErr w:type="spellEnd"/>
+      <w:r>
+        <w:rPr>
+          <w:rFonts w:ascii="Source Sans Pro" w:hAnsi="Source Sans Pro"/>
+          <w:sz w:val="20"/>
+          <w:szCs w:val="20"/>
+        </w:rPr>
+        <w:t xml:space="preserve"> or some other website, which I think is fine ,because I get very bored learning the syntax and stuff when I don’t see a use case for it or when I don’t know how I’ll apply it, and that learning it when I need it makes the learning process a bit easier</w:t>
+      </w:r>
+      <w:r>
+        <w:rPr>
+          <w:rFonts w:ascii="Source Sans Pro" w:hAnsi="Source Sans Pro"/>
+          <w:sz w:val="20"/>
+          <w:szCs w:val="20"/>
+        </w:rPr>
+        <w:t xml:space="preserve">. </w:t>
+      </w:r>
+      <w:r>
+        <w:rPr>
+          <w:rFonts w:ascii="Source Sans Pro" w:hAnsi="Source Sans Pro"/>
+          <w:sz w:val="20"/>
+          <w:szCs w:val="20"/>
+        </w:rPr>
+        <w:t>This way of learning however, may not be the most efficient</w:t>
+      </w:r>
+      <w:r>
+        <w:rPr>
+          <w:rFonts w:ascii="Source Sans Pro" w:hAnsi="Source Sans Pro"/>
+          <w:sz w:val="20"/>
+          <w:szCs w:val="20"/>
+        </w:rPr>
+        <w:t xml:space="preserve">, and if there’s a lot of content, this way of learning could result in me being overwhelmed. Thus I shall try to depend on the lessons more and only google when I need to. </w:t>
+      </w:r>
+      <w:r>
+        <w:rPr>
+          <w:rFonts w:ascii="Source Sans Pro" w:hAnsi="Source Sans Pro"/>
+          <w:sz w:val="20"/>
+          <w:szCs w:val="20"/>
+        </w:rPr>
+        <w:t>This also allows me</w:t>
+      </w:r>
+      <w:r>
+        <w:rPr>
+          <w:rFonts w:ascii="Source Sans Pro" w:hAnsi="Source Sans Pro"/>
+          <w:sz w:val="20"/>
+          <w:szCs w:val="20"/>
+        </w:rPr>
+        <w:t xml:space="preserve"> use my time more wisely and spend lesser time on the project. </w:t>
+      </w:r>
+      <w:r>
+        <w:rPr>
+          <w:rFonts w:ascii="Source Sans Pro" w:hAnsi="Source Sans Pro"/>
+          <w:sz w:val="20"/>
+          <w:szCs w:val="20"/>
+        </w:rPr>
+        <w:t>All in all</w:t>
+      </w:r>
+      <w:r>
+        <w:rPr>
+          <w:rFonts w:ascii="Source Sans Pro" w:hAnsi="Source Sans Pro"/>
+          <w:sz w:val="20"/>
+          <w:szCs w:val="20"/>
+        </w:rPr>
+        <w:t xml:space="preserve"> I’ve learnt much from this flask project. </w:t>
+      </w:r>
+      <w:r>
+        <w:rPr>
+          <w:rFonts w:ascii="Source Sans Pro" w:hAnsi="Source Sans Pro"/>
+          <w:sz w:val="20"/>
+          <w:szCs w:val="20"/>
+        </w:rPr>
+        <w:t xml:space="preserve"> </w:t>
+      </w:r>
+      <w:r>
+        <w:rPr>
+          <w:rFonts w:ascii="Source Sans Pro" w:hAnsi="Source Sans Pro"/>
+          <w:sz w:val="20"/>
+          <w:szCs w:val="20"/>
+        </w:rPr>
+        <w:t xml:space="preserve"> </w:t>
       </w:r>
     </w:p>
     <w:sectPr>

</xml_diff>